<commit_message>
added generation of patrol initials
</commit_message>
<xml_diff>
--- a/Акт задания на проведение патрулирования.docx
+++ b/Акт задания на проведение патрулирования.docx
@@ -1018,7 +1018,7 @@
                 <w:sz w:val="22"/>
                 <w:shd w:fill="auto" w:val="clear"/>
               </w:rPr>
-              <w:t xml:space="preserve">Бунин А.М.</w:t>
+              <w:t xml:space="preserve">{Initials_senior_patroller__act}</w:t>
             </w:r>
           </w:p>
         </w:tc>
@@ -1276,7 +1276,7 @@
                 <w:sz w:val="22"/>
                 <w:shd w:fill="auto" w:val="clear"/>
               </w:rPr>
-              <w:t xml:space="preserve">Устинов Д.С.</w:t>
+              <w:t xml:space="preserve">{Initials_junior_patroller__act}</w:t>
             </w:r>
           </w:p>
         </w:tc>

</xml_diff>

<commit_message>
corrected the output of information about the patrolling act
</commit_message>
<xml_diff>
--- a/Акт задания на проведение патрулирования.docx
+++ b/Акт задания на проведение патрулирования.docx
@@ -185,7 +185,7 @@
           <w:u w:val="single"/>
           <w:shd w:fill="auto" w:val="clear"/>
         </w:rPr>
-        <w:t xml:space="preserve">{Date_patrol_act}</w:t>
+        <w:t xml:space="preserve">{Date_patrol_act}, </w:t>
       </w:r>
       <w:r>
         <w:rPr>
@@ -198,7 +198,7 @@
           <w:u w:val="single"/>
           <w:shd w:fill="auto" w:val="clear"/>
         </w:rPr>
-        <w:t xml:space="preserve">, Новгородская область, Новгородский район, Мясноборское участковое лесничество</w:t>
+        <w:t xml:space="preserve">Новгородская область, Новгородский район, Мясноборское участковое лесничество</w:t>
       </w:r>
     </w:p>
     <w:p>
@@ -341,8 +341,64 @@
           <w:u w:val="single"/>
           <w:shd w:fill="auto" w:val="clear"/>
         </w:rPr>
-        <w:t xml:space="preserve">от </w:t>
-      </w:r>
+        <w:t xml:space="preserve">от {Date_patrol_task__act}</w:t>
+      </w:r>
+    </w:p>
+    <w:p>
+      <w:pPr>
+        <w:spacing w:before="0" w:after="0" w:line="240"/>
+        <w:ind w:right="0" w:left="0" w:firstLine="0"/>
+        <w:jc w:val="both"/>
+        <w:rPr>
+          <w:rFonts w:ascii="Courier New" w:hAnsi="Courier New" w:cs="Courier New" w:eastAsia="Courier New"/>
+          <w:color w:val="auto"/>
+          <w:spacing w:val="0"/>
+          <w:position w:val="0"/>
+          <w:sz w:val="22"/>
+          <w:shd w:fill="auto" w:val="clear"/>
+        </w:rPr>
+      </w:pPr>
+    </w:p>
+    <w:p>
+      <w:pPr>
+        <w:spacing w:before="0" w:after="0" w:line="240"/>
+        <w:ind w:right="0" w:left="0" w:firstLine="0"/>
+        <w:jc w:val="both"/>
+        <w:rPr>
+          <w:rFonts w:ascii="Courier New" w:hAnsi="Courier New" w:cs="Courier New" w:eastAsia="Courier New"/>
+          <w:color w:val="auto"/>
+          <w:spacing w:val="0"/>
+          <w:position w:val="0"/>
+          <w:sz w:val="22"/>
+          <w:shd w:fill="auto" w:val="clear"/>
+        </w:rPr>
+      </w:pPr>
+      <w:r>
+        <w:rPr>
+          <w:rFonts w:ascii="Courier New" w:hAnsi="Courier New" w:cs="Courier New" w:eastAsia="Courier New"/>
+          <w:color w:val="auto"/>
+          <w:spacing w:val="0"/>
+          <w:position w:val="0"/>
+          <w:sz w:val="22"/>
+          <w:shd w:fill="auto" w:val="clear"/>
+        </w:rPr>
+        <w:t xml:space="preserve">должностными лицами:</w:t>
+      </w:r>
+    </w:p>
+    <w:p>
+      <w:pPr>
+        <w:spacing w:before="0" w:after="0" w:line="240"/>
+        <w:ind w:right="0" w:left="0" w:firstLine="0"/>
+        <w:jc w:val="both"/>
+        <w:rPr>
+          <w:rFonts w:ascii="Courier New" w:hAnsi="Courier New" w:cs="Courier New" w:eastAsia="Courier New"/>
+          <w:color w:val="auto"/>
+          <w:spacing w:val="0"/>
+          <w:position w:val="0"/>
+          <w:sz w:val="20"/>
+          <w:shd w:fill="auto" w:val="clear"/>
+        </w:rPr>
+      </w:pPr>
       <w:r>
         <w:rPr>
           <w:rFonts w:ascii="Courier New" w:hAnsi="Courier New" w:cs="Courier New" w:eastAsia="Courier New"/>
@@ -354,64 +410,8 @@
           <w:u w:val="single"/>
           <w:shd w:fill="auto" w:val="clear"/>
         </w:rPr>
-        <w:t xml:space="preserve">{Date_patrol_task__act}</w:t>
-      </w:r>
-    </w:p>
-    <w:p>
-      <w:pPr>
-        <w:spacing w:before="0" w:after="0" w:line="240"/>
-        <w:ind w:right="0" w:left="0" w:firstLine="0"/>
-        <w:jc w:val="both"/>
-        <w:rPr>
-          <w:rFonts w:ascii="Courier New" w:hAnsi="Courier New" w:cs="Courier New" w:eastAsia="Courier New"/>
-          <w:color w:val="auto"/>
-          <w:spacing w:val="0"/>
-          <w:position w:val="0"/>
-          <w:sz w:val="22"/>
-          <w:shd w:fill="auto" w:val="clear"/>
-        </w:rPr>
-      </w:pPr>
-    </w:p>
-    <w:p>
-      <w:pPr>
-        <w:spacing w:before="0" w:after="0" w:line="240"/>
-        <w:ind w:right="0" w:left="0" w:firstLine="0"/>
-        <w:jc w:val="both"/>
-        <w:rPr>
-          <w:rFonts w:ascii="Courier New" w:hAnsi="Courier New" w:cs="Courier New" w:eastAsia="Courier New"/>
-          <w:color w:val="auto"/>
-          <w:spacing w:val="0"/>
-          <w:position w:val="0"/>
-          <w:sz w:val="22"/>
-          <w:shd w:fill="auto" w:val="clear"/>
-        </w:rPr>
-      </w:pPr>
-      <w:r>
-        <w:rPr>
-          <w:rFonts w:ascii="Courier New" w:hAnsi="Courier New" w:cs="Courier New" w:eastAsia="Courier New"/>
-          <w:color w:val="auto"/>
-          <w:spacing w:val="0"/>
-          <w:position w:val="0"/>
-          <w:sz w:val="22"/>
-          <w:shd w:fill="auto" w:val="clear"/>
-        </w:rPr>
-        <w:t xml:space="preserve">должностными лицами:</w:t>
-      </w:r>
-    </w:p>
-    <w:p>
-      <w:pPr>
-        <w:spacing w:before="0" w:after="0" w:line="240"/>
-        <w:ind w:right="0" w:left="0" w:firstLine="0"/>
-        <w:jc w:val="both"/>
-        <w:rPr>
-          <w:rFonts w:ascii="Courier New" w:hAnsi="Courier New" w:cs="Courier New" w:eastAsia="Courier New"/>
-          <w:color w:val="auto"/>
-          <w:spacing w:val="0"/>
-          <w:position w:val="0"/>
-          <w:sz w:val="20"/>
-          <w:shd w:fill="auto" w:val="clear"/>
-        </w:rPr>
-      </w:pPr>
+        <w:t xml:space="preserve">{Senior_patroller__act} </w:t>
+      </w:r>
       <w:r>
         <w:rPr>
           <w:rFonts w:ascii="Courier New" w:hAnsi="Courier New" w:cs="Courier New" w:eastAsia="Courier New"/>
@@ -423,7 +423,7 @@
           <w:u w:val="single"/>
           <w:shd w:fill="auto" w:val="clear"/>
         </w:rPr>
-        <w:t xml:space="preserve">{Who_is_patrolling__act}</w:t>
+        <w:t xml:space="preserve">и {</w:t>
       </w:r>
       <w:r>
         <w:rPr>
@@ -436,7 +436,7 @@
           <w:u w:val="single"/>
           <w:shd w:fill="auto" w:val="clear"/>
         </w:rPr>
-        <w:t xml:space="preserve"> и </w:t>
+        <w:t xml:space="preserve">Ju</w:t>
       </w:r>
       <w:r>
         <w:rPr>
@@ -449,7 +449,7 @@
           <w:u w:val="single"/>
           <w:shd w:fill="auto" w:val="clear"/>
         </w:rPr>
-        <w:t xml:space="preserve">{Who_am_I_patrolling_with__act}</w:t>
+        <w:t xml:space="preserve">nior_patroller__act}</w:t>
       </w:r>
     </w:p>
     <w:p>
@@ -892,7 +892,6 @@
                 <w:spacing w:val="0"/>
                 <w:position w:val="0"/>
                 <w:sz w:val="22"/>
-                <w:shd w:fill="auto" w:val="clear"/>
               </w:rPr>
             </w:pPr>
             <w:r>
@@ -1004,7 +1003,6 @@
                 <w:spacing w:val="0"/>
                 <w:position w:val="0"/>
                 <w:sz w:val="22"/>
-                <w:shd w:fill="auto" w:val="clear"/>
               </w:rPr>
             </w:pPr>
             <w:r>
@@ -1118,7 +1116,6 @@
                 <w:spacing w:val="0"/>
                 <w:position w:val="0"/>
                 <w:sz w:val="22"/>
-                <w:shd w:fill="auto" w:val="clear"/>
               </w:rPr>
             </w:pPr>
             <w:r>
@@ -1203,7 +1200,6 @@
                 <w:spacing w:val="0"/>
                 <w:position w:val="0"/>
                 <w:sz w:val="22"/>
-                <w:shd w:fill="auto" w:val="clear"/>
               </w:rPr>
             </w:pPr>
             <w:r>
@@ -1262,7 +1258,6 @@
                 <w:spacing w:val="0"/>
                 <w:position w:val="0"/>
                 <w:sz w:val="22"/>
-                <w:shd w:fill="auto" w:val="clear"/>
               </w:rPr>
             </w:pPr>
             <w:r>
@@ -1376,7 +1371,6 @@
                 <w:spacing w:val="0"/>
                 <w:position w:val="0"/>
                 <w:sz w:val="22"/>
-                <w:shd w:fill="auto" w:val="clear"/>
               </w:rPr>
             </w:pPr>
             <w:r>
@@ -1461,7 +1455,6 @@
                 <w:spacing w:val="0"/>
                 <w:position w:val="0"/>
                 <w:sz w:val="22"/>
-                <w:shd w:fill="auto" w:val="clear"/>
               </w:rPr>
             </w:pPr>
             <w:r>

</xml_diff>